<commit_message>
fixed issues with lat and long changes
still need to do the next 24 years
</commit_message>
<xml_diff>
--- a/preliminary analysis (WIP).docx
+++ b/preliminary analysis (WIP).docx
@@ -61,43 +61,73 @@
         <w:rPr>
           <w:rFonts w:ascii="Times New Roman" w:hAnsi="Times New Roman" w:cs="Times New Roman"/>
         </w:rPr>
-        <w:t>. With</w:t>
-      </w:r>
-      <w:r>
-        <w:rPr>
-          <w:rFonts w:ascii="Times New Roman" w:hAnsi="Times New Roman" w:cs="Times New Roman"/>
-        </w:rPr>
-        <w:t xml:space="preserve"> this we will be able to </w:t>
-      </w:r>
-      <w:r>
-        <w:rPr>
-          <w:rFonts w:ascii="Times New Roman" w:hAnsi="Times New Roman" w:cs="Times New Roman"/>
-        </w:rPr>
-        <w:t xml:space="preserve">see if there are any obvious trends </w:t>
-      </w:r>
-      <w:r>
-        <w:rPr>
-          <w:rFonts w:ascii="Times New Roman" w:hAnsi="Times New Roman" w:cs="Times New Roman"/>
-        </w:rPr>
-        <w:t>in our data</w:t>
-      </w:r>
-      <w:r>
-        <w:rPr>
-          <w:rFonts w:ascii="Times New Roman" w:hAnsi="Times New Roman" w:cs="Times New Roman"/>
-        </w:rPr>
-        <w:t xml:space="preserve">. </w:t>
-      </w:r>
-      <w:r>
-        <w:rPr>
-          <w:rFonts w:ascii="Times New Roman" w:hAnsi="Times New Roman" w:cs="Times New Roman"/>
-        </w:rPr>
-        <w:t xml:space="preserve">Over the </w:t>
-      </w:r>
-      <w:r>
-        <w:rPr>
-          <w:rFonts w:ascii="Times New Roman" w:hAnsi="Times New Roman" w:cs="Times New Roman"/>
-        </w:rPr>
-        <w:t>twenty-five-year</w:t>
+        <w:t>.</w:t>
+      </w:r>
+      <w:r>
+        <w:rPr>
+          <w:rFonts w:ascii="Times New Roman" w:hAnsi="Times New Roman" w:cs="Times New Roman"/>
+        </w:rPr>
+        <w:t xml:space="preserve"> We’re </w:t>
+      </w:r>
+      <w:r>
+        <w:rPr>
+          <w:rFonts w:ascii="Times New Roman" w:hAnsi="Times New Roman" w:cs="Times New Roman"/>
+        </w:rPr>
+        <w:t>going to be focusing on the data that was collected for our visualization</w:t>
+      </w:r>
+      <w:r>
+        <w:rPr>
+          <w:rFonts w:ascii="Times New Roman" w:hAnsi="Times New Roman" w:cs="Times New Roman"/>
+        </w:rPr>
+        <w:t xml:space="preserve">, which is </w:t>
+      </w:r>
+      <w:r>
+        <w:rPr>
+          <w:rFonts w:ascii="Times New Roman" w:hAnsi="Times New Roman" w:cs="Times New Roman"/>
+        </w:rPr>
+        <w:t>focus</w:t>
+      </w:r>
+      <w:r>
+        <w:rPr>
+          <w:rFonts w:ascii="Times New Roman" w:hAnsi="Times New Roman" w:cs="Times New Roman"/>
+        </w:rPr>
+        <w:t>ed</w:t>
+      </w:r>
+      <w:r>
+        <w:rPr>
+          <w:rFonts w:ascii="Times New Roman" w:hAnsi="Times New Roman" w:cs="Times New Roman"/>
+        </w:rPr>
+        <w:t xml:space="preserve"> on t</w:t>
+      </w:r>
+      <w:r>
+        <w:rPr>
+          <w:rFonts w:ascii="Times New Roman" w:hAnsi="Times New Roman" w:cs="Times New Roman"/>
+        </w:rPr>
+        <w:t xml:space="preserve">he </w:t>
+      </w:r>
+      <w:r>
+        <w:rPr>
+          <w:rFonts w:ascii="Times New Roman" w:hAnsi="Times New Roman" w:cs="Times New Roman"/>
+        </w:rPr>
+        <w:t xml:space="preserve">Gulf of Mexico and a part of the Caribbean </w:t>
+      </w:r>
+      <w:r>
+        <w:rPr>
+          <w:rFonts w:ascii="Times New Roman" w:hAnsi="Times New Roman" w:cs="Times New Roman"/>
+        </w:rPr>
+        <w:t xml:space="preserve">Sea, or the area between latitude five and </w:t>
+      </w:r>
+      <w:r>
+        <w:rPr>
+          <w:rFonts w:ascii="Times New Roman" w:hAnsi="Times New Roman" w:cs="Times New Roman"/>
+        </w:rPr>
+        <w:t xml:space="preserve">thirty-five and the longitude negative one hundred and </w:t>
+      </w:r>
+      <w:r>
+        <w:rPr>
+          <w:rFonts w:ascii="Times New Roman" w:hAnsi="Times New Roman" w:cs="Times New Roman"/>
+        </w:rPr>
+        <w:t>negative seventy.</w:t>
       </w:r>
       <w:r>
         <w:rPr>
@@ -109,19 +139,43 @@
         <w:rPr>
           <w:rFonts w:ascii="Times New Roman" w:hAnsi="Times New Roman" w:cs="Times New Roman"/>
         </w:rPr>
-        <w:t>period</w:t>
-      </w:r>
-      <w:r>
-        <w:rPr>
-          <w:rFonts w:ascii="Times New Roman" w:hAnsi="Times New Roman" w:cs="Times New Roman"/>
-        </w:rPr>
-        <w:t xml:space="preserve">, there </w:t>
-      </w:r>
-      <w:r>
-        <w:rPr>
-          <w:rFonts w:ascii="Times New Roman" w:hAnsi="Times New Roman" w:cs="Times New Roman"/>
-        </w:rPr>
-        <w:t>were</w:t>
+        <w:t xml:space="preserve">With this data we will </w:t>
+      </w:r>
+      <w:r>
+        <w:rPr>
+          <w:rFonts w:ascii="Times New Roman" w:hAnsi="Times New Roman" w:cs="Times New Roman"/>
+        </w:rPr>
+        <w:t xml:space="preserve">be looking at the </w:t>
+      </w:r>
+      <w:r>
+        <w:rPr>
+          <w:rFonts w:ascii="Times New Roman" w:hAnsi="Times New Roman" w:cs="Times New Roman"/>
+        </w:rPr>
+        <w:t>where the moved, their duration</w:t>
+      </w:r>
+      <w:r>
+        <w:rPr>
+          <w:rFonts w:ascii="Times New Roman" w:hAnsi="Times New Roman" w:cs="Times New Roman"/>
+        </w:rPr>
+        <w:t>,</w:t>
+      </w:r>
+      <w:r>
+        <w:rPr>
+          <w:rFonts w:ascii="Times New Roman" w:hAnsi="Times New Roman" w:cs="Times New Roman"/>
+        </w:rPr>
+        <w:t xml:space="preserve"> and the </w:t>
+      </w:r>
+      <w:r>
+        <w:rPr>
+          <w:rFonts w:ascii="Times New Roman" w:hAnsi="Times New Roman" w:cs="Times New Roman"/>
+        </w:rPr>
+        <w:t xml:space="preserve">average intensity while in our </w:t>
+      </w:r>
+      <w:r>
+        <w:rPr>
+          <w:rFonts w:ascii="Times New Roman" w:hAnsi="Times New Roman" w:cs="Times New Roman"/>
+        </w:rPr>
+        <w:t>recording area.</w:t>
       </w:r>
       <w:r>
         <w:rPr>
@@ -133,385 +187,31 @@
         <w:rPr>
           <w:rFonts w:ascii="Times New Roman" w:hAnsi="Times New Roman" w:cs="Times New Roman"/>
         </w:rPr>
-        <w:t>one hundred and eighty</w:t>
-      </w:r>
-      <w:r>
-        <w:rPr>
-          <w:rFonts w:ascii="Times New Roman" w:hAnsi="Times New Roman" w:cs="Times New Roman"/>
-        </w:rPr>
-        <w:t xml:space="preserve"> hurricanes recorded</w:t>
-      </w:r>
-      <w:r>
-        <w:rPr>
-          <w:rFonts w:ascii="Times New Roman" w:hAnsi="Times New Roman" w:cs="Times New Roman"/>
-        </w:rPr>
-        <w:t xml:space="preserve"> in the gulf, with the longest </w:t>
-      </w:r>
-      <w:r>
-        <w:rPr>
-          <w:rFonts w:ascii="Times New Roman" w:hAnsi="Times New Roman" w:cs="Times New Roman"/>
-        </w:rPr>
-        <w:t>recorded</w:t>
-      </w:r>
-      <w:r>
-        <w:rPr>
-          <w:rFonts w:ascii="Times New Roman" w:hAnsi="Times New Roman" w:cs="Times New Roman"/>
-        </w:rPr>
-        <w:t xml:space="preserve"> hurricane being Harvey </w:t>
-      </w:r>
-      <w:r>
-        <w:rPr>
-          <w:rFonts w:ascii="Times New Roman" w:hAnsi="Times New Roman" w:cs="Times New Roman"/>
-        </w:rPr>
-        <w:t>in 2017, lasting for</w:t>
-      </w:r>
-      <w:r>
-        <w:rPr>
-          <w:rFonts w:ascii="Times New Roman" w:hAnsi="Times New Roman" w:cs="Times New Roman"/>
-        </w:rPr>
-        <w:t xml:space="preserve"> 276 hours or eleven days and twelve hours</w:t>
-      </w:r>
-      <w:r>
-        <w:rPr>
-          <w:rFonts w:ascii="Times New Roman" w:hAnsi="Times New Roman" w:cs="Times New Roman"/>
-        </w:rPr>
-        <w:t>, with an average intensity of 37.06</w:t>
-      </w:r>
-      <w:r>
-        <w:rPr>
-          <w:rFonts w:ascii="Times New Roman" w:hAnsi="Times New Roman" w:cs="Times New Roman"/>
-        </w:rPr>
-        <w:t>kt</w:t>
-      </w:r>
-      <w:r>
-        <w:rPr>
-          <w:rFonts w:ascii="Times New Roman" w:hAnsi="Times New Roman" w:cs="Times New Roman"/>
-        </w:rPr>
-        <w:t xml:space="preserve">. </w:t>
-      </w:r>
-      <w:r>
-        <w:rPr>
-          <w:rFonts w:ascii="Times New Roman" w:hAnsi="Times New Roman" w:cs="Times New Roman"/>
-        </w:rPr>
-        <w:t xml:space="preserve">When looking at the shortest </w:t>
-      </w:r>
-      <w:r>
-        <w:rPr>
-          <w:rFonts w:ascii="Times New Roman" w:hAnsi="Times New Roman" w:cs="Times New Roman"/>
-        </w:rPr>
-        <w:t>hurricanes</w:t>
-      </w:r>
-      <w:r>
-        <w:rPr>
-          <w:rFonts w:ascii="Times New Roman" w:hAnsi="Times New Roman" w:cs="Times New Roman"/>
-        </w:rPr>
-        <w:t xml:space="preserve">, we find a slight issue with our data but </w:t>
-      </w:r>
-      <w:r>
-        <w:rPr>
-          <w:rFonts w:ascii="Times New Roman" w:hAnsi="Times New Roman" w:cs="Times New Roman"/>
-        </w:rPr>
-        <w:t>not a very big one</w:t>
-      </w:r>
-      <w:r>
-        <w:rPr>
-          <w:rFonts w:ascii="Times New Roman" w:hAnsi="Times New Roman" w:cs="Times New Roman"/>
-        </w:rPr>
-        <w:t xml:space="preserve">, </w:t>
-      </w:r>
-      <w:r>
-        <w:rPr>
-          <w:rFonts w:ascii="Times New Roman" w:hAnsi="Times New Roman" w:cs="Times New Roman"/>
-        </w:rPr>
-        <w:t xml:space="preserve">and </w:t>
-      </w:r>
-      <w:r>
-        <w:rPr>
-          <w:rFonts w:ascii="Times New Roman" w:hAnsi="Times New Roman" w:cs="Times New Roman"/>
-        </w:rPr>
-        <w:t>which</w:t>
-      </w:r>
-      <w:r>
-        <w:rPr>
-          <w:rFonts w:ascii="Times New Roman" w:hAnsi="Times New Roman" w:cs="Times New Roman"/>
-        </w:rPr>
-        <w:t xml:space="preserve"> is that </w:t>
-      </w:r>
-      <w:r>
-        <w:rPr>
-          <w:rFonts w:ascii="Times New Roman" w:hAnsi="Times New Roman" w:cs="Times New Roman"/>
-        </w:rPr>
-        <w:t>we only track the location of a hurricane every six hours</w:t>
-      </w:r>
-      <w:r>
-        <w:rPr>
-          <w:rFonts w:ascii="Times New Roman" w:hAnsi="Times New Roman" w:cs="Times New Roman"/>
-        </w:rPr>
-        <w:t>,</w:t>
-      </w:r>
-      <w:r>
-        <w:rPr>
-          <w:rFonts w:ascii="Times New Roman" w:hAnsi="Times New Roman" w:cs="Times New Roman"/>
-        </w:rPr>
-        <w:t xml:space="preserve"> so if </w:t>
-      </w:r>
-      <w:r>
-        <w:rPr>
-          <w:rFonts w:ascii="Times New Roman" w:hAnsi="Times New Roman" w:cs="Times New Roman"/>
-        </w:rPr>
-        <w:t xml:space="preserve">a hurricanes duration </w:t>
-      </w:r>
-      <w:r>
-        <w:rPr>
-          <w:rFonts w:ascii="Times New Roman" w:hAnsi="Times New Roman" w:cs="Times New Roman"/>
-        </w:rPr>
-        <w:t xml:space="preserve">is less than </w:t>
-      </w:r>
-      <w:r>
-        <w:rPr>
-          <w:rFonts w:ascii="Times New Roman" w:hAnsi="Times New Roman" w:cs="Times New Roman"/>
-        </w:rPr>
-        <w:t xml:space="preserve">six hours is counted as </w:t>
-      </w:r>
-      <w:r>
-        <w:rPr>
-          <w:rFonts w:ascii="Times New Roman" w:hAnsi="Times New Roman" w:cs="Times New Roman"/>
-        </w:rPr>
-        <w:t>lasting for zero hours.</w:t>
-      </w:r>
-      <w:r>
-        <w:rPr>
-          <w:rFonts w:ascii="Times New Roman" w:hAnsi="Times New Roman" w:cs="Times New Roman"/>
-        </w:rPr>
-        <w:t xml:space="preserve"> This makes it so there are </w:t>
-      </w:r>
-      <w:r>
-        <w:rPr>
-          <w:rFonts w:ascii="Times New Roman" w:hAnsi="Times New Roman" w:cs="Times New Roman"/>
-        </w:rPr>
-        <w:t>four hurricanes</w:t>
-      </w:r>
-      <w:r>
-        <w:rPr>
-          <w:rFonts w:ascii="Times New Roman" w:hAnsi="Times New Roman" w:cs="Times New Roman"/>
-        </w:rPr>
-        <w:t xml:space="preserve"> with </w:t>
-      </w:r>
-      <w:r>
-        <w:rPr>
-          <w:rFonts w:ascii="Times New Roman" w:hAnsi="Times New Roman" w:cs="Times New Roman"/>
-        </w:rPr>
-        <w:t xml:space="preserve">a duration of zero hours, </w:t>
-      </w:r>
-      <w:r>
-        <w:rPr>
-          <w:rFonts w:ascii="Times New Roman" w:hAnsi="Times New Roman" w:cs="Times New Roman"/>
-        </w:rPr>
-        <w:t xml:space="preserve">Albero in 2012, Three in </w:t>
-      </w:r>
-      <w:r>
-        <w:rPr>
-          <w:rFonts w:ascii="Times New Roman" w:hAnsi="Times New Roman" w:cs="Times New Roman"/>
-        </w:rPr>
-        <w:t>2019, Isai</w:t>
-      </w:r>
-      <w:r>
-        <w:rPr>
-          <w:rFonts w:ascii="Times New Roman" w:hAnsi="Times New Roman" w:cs="Times New Roman"/>
-        </w:rPr>
-        <w:t>a</w:t>
-      </w:r>
-      <w:r>
-        <w:rPr>
-          <w:rFonts w:ascii="Times New Roman" w:hAnsi="Times New Roman" w:cs="Times New Roman"/>
-        </w:rPr>
-        <w:t>s in 2020</w:t>
-      </w:r>
-      <w:r>
-        <w:rPr>
-          <w:rFonts w:ascii="Times New Roman" w:hAnsi="Times New Roman" w:cs="Times New Roman"/>
-        </w:rPr>
-        <w:t>, as well as Omar in 2020</w:t>
-      </w:r>
-      <w:r>
-        <w:rPr>
-          <w:rFonts w:ascii="Times New Roman" w:hAnsi="Times New Roman" w:cs="Times New Roman"/>
-        </w:rPr>
-        <w:t xml:space="preserve">, with Isaias having the highest average intensity of </w:t>
-      </w:r>
-      <w:r>
-        <w:rPr>
-          <w:rFonts w:ascii="Times New Roman" w:hAnsi="Times New Roman" w:cs="Times New Roman"/>
-        </w:rPr>
-        <w:t>60kt and Omar having the lo</w:t>
-      </w:r>
-      <w:r>
-        <w:rPr>
-          <w:rFonts w:ascii="Times New Roman" w:hAnsi="Times New Roman" w:cs="Times New Roman"/>
-        </w:rPr>
-        <w:t>west average intensity of 25kt.</w:t>
-      </w:r>
-      <w:r>
-        <w:rPr>
-          <w:rFonts w:ascii="Times New Roman" w:hAnsi="Times New Roman" w:cs="Times New Roman"/>
-        </w:rPr>
-        <w:t xml:space="preserve"> The hurricane with the highest average intensity </w:t>
-      </w:r>
-      <w:r>
-        <w:rPr>
-          <w:rFonts w:ascii="Times New Roman" w:hAnsi="Times New Roman" w:cs="Times New Roman"/>
-        </w:rPr>
-        <w:t xml:space="preserve">was </w:t>
-      </w:r>
-      <w:r>
-        <w:rPr>
-          <w:rFonts w:ascii="Times New Roman" w:hAnsi="Times New Roman" w:cs="Times New Roman"/>
-        </w:rPr>
-        <w:t>Wilma</w:t>
-      </w:r>
-      <w:r>
-        <w:rPr>
-          <w:rFonts w:ascii="Times New Roman" w:hAnsi="Times New Roman" w:cs="Times New Roman"/>
-        </w:rPr>
-        <w:t xml:space="preserve"> in 2005</w:t>
-      </w:r>
-      <w:r>
-        <w:rPr>
-          <w:rFonts w:ascii="Times New Roman" w:hAnsi="Times New Roman" w:cs="Times New Roman"/>
-        </w:rPr>
-        <w:t>,</w:t>
-      </w:r>
-      <w:r>
-        <w:rPr>
-          <w:rFonts w:ascii="Times New Roman" w:hAnsi="Times New Roman" w:cs="Times New Roman"/>
-        </w:rPr>
-        <w:t xml:space="preserve"> with an average intensity of </w:t>
-      </w:r>
-      <w:r>
-        <w:rPr>
-          <w:rFonts w:ascii="Times New Roman" w:hAnsi="Times New Roman" w:cs="Times New Roman"/>
-        </w:rPr>
-        <w:t>112.86</w:t>
-      </w:r>
-      <w:r>
-        <w:rPr>
-          <w:rFonts w:ascii="Times New Roman" w:hAnsi="Times New Roman" w:cs="Times New Roman"/>
-        </w:rPr>
-        <w:t>kt</w:t>
-      </w:r>
-      <w:r>
-        <w:rPr>
-          <w:rFonts w:ascii="Times New Roman" w:hAnsi="Times New Roman" w:cs="Times New Roman"/>
-        </w:rPr>
-        <w:t xml:space="preserve">, over </w:t>
-      </w:r>
-      <w:r>
-        <w:rPr>
-          <w:rFonts w:ascii="Times New Roman" w:hAnsi="Times New Roman" w:cs="Times New Roman"/>
-        </w:rPr>
-        <w:t xml:space="preserve">162 </w:t>
-      </w:r>
-      <w:r>
-        <w:rPr>
-          <w:rFonts w:ascii="Times New Roman" w:hAnsi="Times New Roman" w:cs="Times New Roman"/>
-        </w:rPr>
-        <w:t>hours.</w:t>
-      </w:r>
-      <w:r>
-        <w:rPr>
-          <w:rFonts w:ascii="Times New Roman" w:hAnsi="Times New Roman" w:cs="Times New Roman"/>
-        </w:rPr>
-        <w:t xml:space="preserve"> </w:t>
-      </w:r>
-      <w:r>
-        <w:rPr>
-          <w:rFonts w:ascii="Times New Roman" w:hAnsi="Times New Roman" w:cs="Times New Roman"/>
-        </w:rPr>
-        <w:t>w</w:t>
-      </w:r>
-      <w:r>
-        <w:rPr>
-          <w:rFonts w:ascii="Times New Roman" w:hAnsi="Times New Roman" w:cs="Times New Roman"/>
-        </w:rPr>
-        <w:t xml:space="preserve">hile the lowest average intensity was </w:t>
-      </w:r>
-      <w:r>
-        <w:rPr>
-          <w:rFonts w:ascii="Times New Roman" w:hAnsi="Times New Roman" w:cs="Times New Roman"/>
-        </w:rPr>
-        <w:t>17.5</w:t>
-      </w:r>
-      <w:r>
-        <w:rPr>
-          <w:rFonts w:ascii="Times New Roman" w:hAnsi="Times New Roman" w:cs="Times New Roman"/>
-        </w:rPr>
-        <w:t>kt</w:t>
-      </w:r>
-      <w:r>
-        <w:rPr>
-          <w:rFonts w:ascii="Times New Roman" w:hAnsi="Times New Roman" w:cs="Times New Roman"/>
-        </w:rPr>
-        <w:t xml:space="preserve"> for </w:t>
-      </w:r>
-      <w:r>
-        <w:rPr>
-          <w:rFonts w:ascii="Times New Roman" w:hAnsi="Times New Roman" w:cs="Times New Roman"/>
-        </w:rPr>
-        <w:t xml:space="preserve">Chris over </w:t>
-      </w:r>
-      <w:r>
-        <w:rPr>
-          <w:rFonts w:ascii="Times New Roman" w:hAnsi="Times New Roman" w:cs="Times New Roman"/>
-        </w:rPr>
-        <w:t>6</w:t>
-      </w:r>
-      <w:r>
-        <w:rPr>
-          <w:rFonts w:ascii="Times New Roman" w:hAnsi="Times New Roman" w:cs="Times New Roman"/>
-        </w:rPr>
-        <w:t xml:space="preserve"> hours, in 2006</w:t>
-      </w:r>
-      <w:r>
-        <w:rPr>
-          <w:rFonts w:ascii="Times New Roman" w:hAnsi="Times New Roman" w:cs="Times New Roman"/>
-        </w:rPr>
-        <w:t>. When looking at the data overall the</w:t>
-      </w:r>
-      <w:r>
-        <w:rPr>
-          <w:rFonts w:ascii="Times New Roman" w:hAnsi="Times New Roman" w:cs="Times New Roman"/>
-        </w:rPr>
-        <w:t>re</w:t>
-      </w:r>
-      <w:r>
-        <w:rPr>
-          <w:rFonts w:ascii="Times New Roman" w:hAnsi="Times New Roman" w:cs="Times New Roman"/>
-        </w:rPr>
-        <w:t xml:space="preserve"> doesn’t seem to </w:t>
-      </w:r>
-      <w:r>
-        <w:rPr>
-          <w:rFonts w:ascii="Times New Roman" w:hAnsi="Times New Roman" w:cs="Times New Roman"/>
-        </w:rPr>
-        <w:t xml:space="preserve">be anything major that sticks out on either end of the extreme values but how will that </w:t>
-      </w:r>
-      <w:r>
-        <w:rPr>
-          <w:rFonts w:ascii="Times New Roman" w:hAnsi="Times New Roman" w:cs="Times New Roman"/>
-        </w:rPr>
-        <w:t xml:space="preserve">change as we limit our </w:t>
-      </w:r>
-      <w:r>
-        <w:rPr>
-          <w:rFonts w:ascii="Times New Roman" w:hAnsi="Times New Roman" w:cs="Times New Roman"/>
-        </w:rPr>
-        <w:t>data to</w:t>
-      </w:r>
-      <w:r>
-        <w:rPr>
-          <w:rFonts w:ascii="Times New Roman" w:hAnsi="Times New Roman" w:cs="Times New Roman"/>
-        </w:rPr>
-        <w:t xml:space="preserve"> a year at a time.</w:t>
+        <w:t xml:space="preserve">With this we will </w:t>
+      </w:r>
+      <w:r>
+        <w:rPr>
+          <w:rFonts w:ascii="Times New Roman" w:hAnsi="Times New Roman" w:cs="Times New Roman"/>
+        </w:rPr>
+        <w:t xml:space="preserve">be breaking down our </w:t>
+      </w:r>
+      <w:r>
+        <w:rPr>
+          <w:rFonts w:ascii="Times New Roman" w:hAnsi="Times New Roman" w:cs="Times New Roman"/>
+        </w:rPr>
+        <w:t xml:space="preserve">data </w:t>
+      </w:r>
+      <w:r>
+        <w:rPr>
+          <w:rFonts w:ascii="Times New Roman" w:hAnsi="Times New Roman" w:cs="Times New Roman"/>
+        </w:rPr>
+        <w:t xml:space="preserve">by year to help us identify if there are any major trends we can notice, or even if there are any major differences </w:t>
+      </w:r>
+      <w:r>
+        <w:rPr>
+          <w:rFonts w:ascii="Times New Roman" w:hAnsi="Times New Roman" w:cs="Times New Roman"/>
+        </w:rPr>
+        <w:t>throughout the years.</w:t>
       </w:r>
     </w:p>
     <w:p>
@@ -533,7 +233,19 @@
         <w:rPr>
           <w:rFonts w:ascii="Times New Roman" w:hAnsi="Times New Roman" w:cs="Times New Roman"/>
         </w:rPr>
-        <w:t xml:space="preserve">99, there were only 8 hurricanes in the </w:t>
+        <w:t xml:space="preserve">99, there were only </w:t>
+      </w:r>
+      <w:r>
+        <w:rPr>
+          <w:rFonts w:ascii="Times New Roman" w:hAnsi="Times New Roman" w:cs="Times New Roman"/>
+        </w:rPr>
+        <w:t xml:space="preserve">10 </w:t>
+      </w:r>
+      <w:r>
+        <w:rPr>
+          <w:rFonts w:ascii="Times New Roman" w:hAnsi="Times New Roman" w:cs="Times New Roman"/>
+        </w:rPr>
+        <w:t xml:space="preserve">hurricanes in the </w:t>
       </w:r>
       <w:r>
         <w:rPr>
@@ -1007,7 +719,7 @@
         <w:rPr>
           <w:rFonts w:ascii="Times New Roman" w:hAnsi="Times New Roman" w:cs="Times New Roman"/>
         </w:rPr>
-        <w:t>7</w:t>
+        <w:t>12</w:t>
       </w:r>
       <w:r>
         <w:rPr>
@@ -1039,7 +751,19 @@
         <w:rPr>
           <w:rFonts w:ascii="Times New Roman" w:hAnsi="Times New Roman" w:cs="Times New Roman"/>
         </w:rPr>
-        <w:t>, there were only 7 hurricanes in the gulf</w:t>
+        <w:t xml:space="preserve">, there were only </w:t>
+      </w:r>
+      <w:r>
+        <w:rPr>
+          <w:rFonts w:ascii="Times New Roman" w:hAnsi="Times New Roman" w:cs="Times New Roman"/>
+        </w:rPr>
+        <w:t>8</w:t>
+      </w:r>
+      <w:r>
+        <w:rPr>
+          <w:rFonts w:ascii="Times New Roman" w:hAnsi="Times New Roman" w:cs="Times New Roman"/>
+        </w:rPr>
+        <w:t xml:space="preserve"> hurricanes in the gulf</w:t>
       </w:r>
     </w:p>
     <w:p>
@@ -1071,7 +795,7 @@
         <w:rPr>
           <w:rFonts w:ascii="Times New Roman" w:hAnsi="Times New Roman" w:cs="Times New Roman"/>
         </w:rPr>
-        <w:t>8</w:t>
+        <w:t>11</w:t>
       </w:r>
       <w:r>
         <w:rPr>
@@ -1103,7 +827,19 @@
         <w:rPr>
           <w:rFonts w:ascii="Times New Roman" w:hAnsi="Times New Roman" w:cs="Times New Roman"/>
         </w:rPr>
-        <w:t>, there were only 7 hurricanes in the gulf</w:t>
+        <w:t xml:space="preserve">, there were only </w:t>
+      </w:r>
+      <w:r>
+        <w:rPr>
+          <w:rFonts w:ascii="Times New Roman" w:hAnsi="Times New Roman" w:cs="Times New Roman"/>
+        </w:rPr>
+        <w:t>10</w:t>
+      </w:r>
+      <w:r>
+        <w:rPr>
+          <w:rFonts w:ascii="Times New Roman" w:hAnsi="Times New Roman" w:cs="Times New Roman"/>
+        </w:rPr>
+        <w:t xml:space="preserve"> hurricanes in the gulf</w:t>
       </w:r>
     </w:p>
     <w:p>
@@ -1135,7 +871,7 @@
         <w:rPr>
           <w:rFonts w:ascii="Times New Roman" w:hAnsi="Times New Roman" w:cs="Times New Roman"/>
         </w:rPr>
-        <w:t>6</w:t>
+        <w:t>4</w:t>
       </w:r>
       <w:r>
         <w:rPr>
@@ -1161,7 +897,7 @@
         <w:rPr>
           <w:rFonts w:ascii="Times New Roman" w:hAnsi="Times New Roman" w:cs="Times New Roman"/>
         </w:rPr>
-        <w:t>6</w:t>
+        <w:t>5</w:t>
       </w:r>
       <w:r>
         <w:rPr>
@@ -1173,7 +909,7 @@
         <w:rPr>
           <w:rFonts w:ascii="Times New Roman" w:hAnsi="Times New Roman" w:cs="Times New Roman"/>
         </w:rPr>
-        <w:t>3</w:t>
+        <w:t>19</w:t>
       </w:r>
       <w:r>
         <w:rPr>
@@ -1199,7 +935,7 @@
         <w:rPr>
           <w:rFonts w:ascii="Times New Roman" w:hAnsi="Times New Roman" w:cs="Times New Roman"/>
         </w:rPr>
-        <w:t>7</w:t>
+        <w:t>6</w:t>
       </w:r>
       <w:r>
         <w:rPr>
@@ -1211,7 +947,7 @@
         <w:rPr>
           <w:rFonts w:ascii="Times New Roman" w:hAnsi="Times New Roman" w:cs="Times New Roman"/>
         </w:rPr>
-        <w:t>8</w:t>
+        <w:t>4</w:t>
       </w:r>
       <w:r>
         <w:rPr>
@@ -1237,7 +973,7 @@
         <w:rPr>
           <w:rFonts w:ascii="Times New Roman" w:hAnsi="Times New Roman" w:cs="Times New Roman"/>
         </w:rPr>
-        <w:t>8</w:t>
+        <w:t>7</w:t>
       </w:r>
       <w:r>
         <w:rPr>
@@ -1249,7 +985,7 @@
         <w:rPr>
           <w:rFonts w:ascii="Times New Roman" w:hAnsi="Times New Roman" w:cs="Times New Roman"/>
         </w:rPr>
-        <w:t>9</w:t>
+        <w:t>11</w:t>
       </w:r>
       <w:r>
         <w:rPr>
@@ -1275,7 +1011,7 @@
         <w:rPr>
           <w:rFonts w:ascii="Times New Roman" w:hAnsi="Times New Roman" w:cs="Times New Roman"/>
         </w:rPr>
-        <w:t>9</w:t>
+        <w:t>8</w:t>
       </w:r>
       <w:r>
         <w:rPr>
@@ -1287,7 +1023,7 @@
         <w:rPr>
           <w:rFonts w:ascii="Times New Roman" w:hAnsi="Times New Roman" w:cs="Times New Roman"/>
         </w:rPr>
-        <w:t>2</w:t>
+        <w:t>12</w:t>
       </w:r>
       <w:r>
         <w:rPr>
@@ -1307,13 +1043,13 @@
         <w:rPr>
           <w:rFonts w:ascii="Times New Roman" w:hAnsi="Times New Roman" w:cs="Times New Roman"/>
         </w:rPr>
-        <w:t>In 20</w:t>
-      </w:r>
-      <w:r>
-        <w:rPr>
-          <w:rFonts w:ascii="Times New Roman" w:hAnsi="Times New Roman" w:cs="Times New Roman"/>
-        </w:rPr>
-        <w:t>10</w:t>
+        <w:t>In 200</w:t>
+      </w:r>
+      <w:r>
+        <w:rPr>
+          <w:rFonts w:ascii="Times New Roman" w:hAnsi="Times New Roman" w:cs="Times New Roman"/>
+        </w:rPr>
+        <w:t>9</w:t>
       </w:r>
       <w:r>
         <w:rPr>
@@ -1325,7 +1061,7 @@
         <w:rPr>
           <w:rFonts w:ascii="Times New Roman" w:hAnsi="Times New Roman" w:cs="Times New Roman"/>
         </w:rPr>
-        <w:t>10</w:t>
+        <w:t>5</w:t>
       </w:r>
       <w:r>
         <w:rPr>
@@ -1351,7 +1087,7 @@
         <w:rPr>
           <w:rFonts w:ascii="Times New Roman" w:hAnsi="Times New Roman" w:cs="Times New Roman"/>
         </w:rPr>
-        <w:t>11</w:t>
+        <w:t>10</w:t>
       </w:r>
       <w:r>
         <w:rPr>
@@ -1363,7 +1099,13 @@
         <w:rPr>
           <w:rFonts w:ascii="Times New Roman" w:hAnsi="Times New Roman" w:cs="Times New Roman"/>
         </w:rPr>
-        <w:t>6</w:t>
+        <w:t>1</w:t>
+      </w:r>
+      <w:r>
+        <w:rPr>
+          <w:rFonts w:ascii="Times New Roman" w:hAnsi="Times New Roman" w:cs="Times New Roman"/>
+        </w:rPr>
+        <w:t>2</w:t>
       </w:r>
       <w:r>
         <w:rPr>
@@ -1389,7 +1131,7 @@
         <w:rPr>
           <w:rFonts w:ascii="Times New Roman" w:hAnsi="Times New Roman" w:cs="Times New Roman"/>
         </w:rPr>
-        <w:t>12</w:t>
+        <w:t>11</w:t>
       </w:r>
       <w:r>
         <w:rPr>
@@ -1401,7 +1143,7 @@
         <w:rPr>
           <w:rFonts w:ascii="Times New Roman" w:hAnsi="Times New Roman" w:cs="Times New Roman"/>
         </w:rPr>
-        <w:t>6</w:t>
+        <w:t>11</w:t>
       </w:r>
       <w:r>
         <w:rPr>
@@ -1421,14 +1163,13 @@
         <w:rPr>
           <w:rFonts w:ascii="Times New Roman" w:hAnsi="Times New Roman" w:cs="Times New Roman"/>
         </w:rPr>
-        <w:lastRenderedPageBreak/>
         <w:t>In 20</w:t>
       </w:r>
       <w:r>
         <w:rPr>
           <w:rFonts w:ascii="Times New Roman" w:hAnsi="Times New Roman" w:cs="Times New Roman"/>
         </w:rPr>
-        <w:t>13</w:t>
+        <w:t>12</w:t>
       </w:r>
       <w:r>
         <w:rPr>
@@ -1440,7 +1181,7 @@
         <w:rPr>
           <w:rFonts w:ascii="Times New Roman" w:hAnsi="Times New Roman" w:cs="Times New Roman"/>
         </w:rPr>
-        <w:t>6</w:t>
+        <w:t>8</w:t>
       </w:r>
       <w:r>
         <w:rPr>
@@ -1466,7 +1207,7 @@
         <w:rPr>
           <w:rFonts w:ascii="Times New Roman" w:hAnsi="Times New Roman" w:cs="Times New Roman"/>
         </w:rPr>
-        <w:t>14</w:t>
+        <w:t>13</w:t>
       </w:r>
       <w:r>
         <w:rPr>
@@ -1478,7 +1219,7 @@
         <w:rPr>
           <w:rFonts w:ascii="Times New Roman" w:hAnsi="Times New Roman" w:cs="Times New Roman"/>
         </w:rPr>
-        <w:t>2</w:t>
+        <w:t>8</w:t>
       </w:r>
       <w:r>
         <w:rPr>
@@ -1504,7 +1245,7 @@
         <w:rPr>
           <w:rFonts w:ascii="Times New Roman" w:hAnsi="Times New Roman" w:cs="Times New Roman"/>
         </w:rPr>
-        <w:t>15</w:t>
+        <w:t>14</w:t>
       </w:r>
       <w:r>
         <w:rPr>
@@ -1516,13 +1257,13 @@
         <w:rPr>
           <w:rFonts w:ascii="Times New Roman" w:hAnsi="Times New Roman" w:cs="Times New Roman"/>
         </w:rPr>
-        <w:t>1</w:t>
-      </w:r>
-      <w:r>
-        <w:rPr>
-          <w:rFonts w:ascii="Times New Roman" w:hAnsi="Times New Roman" w:cs="Times New Roman"/>
-        </w:rPr>
-        <w:t xml:space="preserve"> hurricane in the gulf</w:t>
+        <w:t>5</w:t>
+      </w:r>
+      <w:r>
+        <w:rPr>
+          <w:rFonts w:ascii="Times New Roman" w:hAnsi="Times New Roman" w:cs="Times New Roman"/>
+        </w:rPr>
+        <w:t xml:space="preserve"> hurricanes in the gulf</w:t>
       </w:r>
     </w:p>
     <w:p>
@@ -1542,7 +1283,7 @@
         <w:rPr>
           <w:rFonts w:ascii="Times New Roman" w:hAnsi="Times New Roman" w:cs="Times New Roman"/>
         </w:rPr>
-        <w:t>16</w:t>
+        <w:t>15</w:t>
       </w:r>
       <w:r>
         <w:rPr>
@@ -1554,13 +1295,25 @@
         <w:rPr>
           <w:rFonts w:ascii="Times New Roman" w:hAnsi="Times New Roman" w:cs="Times New Roman"/>
         </w:rPr>
-        <w:t xml:space="preserve">8 </w:t>
-      </w:r>
-      <w:r>
-        <w:rPr>
-          <w:rFonts w:ascii="Times New Roman" w:hAnsi="Times New Roman" w:cs="Times New Roman"/>
-        </w:rPr>
-        <w:t>hurricanes in the gulf</w:t>
+        <w:t>4</w:t>
+      </w:r>
+      <w:r>
+        <w:rPr>
+          <w:rFonts w:ascii="Times New Roman" w:hAnsi="Times New Roman" w:cs="Times New Roman"/>
+        </w:rPr>
+        <w:t xml:space="preserve"> hurricane</w:t>
+      </w:r>
+      <w:r>
+        <w:rPr>
+          <w:rFonts w:ascii="Times New Roman" w:hAnsi="Times New Roman" w:cs="Times New Roman"/>
+        </w:rPr>
+        <w:t>s</w:t>
+      </w:r>
+      <w:r>
+        <w:rPr>
+          <w:rFonts w:ascii="Times New Roman" w:hAnsi="Times New Roman" w:cs="Times New Roman"/>
+        </w:rPr>
+        <w:t xml:space="preserve"> in the gulf</w:t>
       </w:r>
     </w:p>
     <w:p>
@@ -1574,13 +1327,14 @@
         <w:rPr>
           <w:rFonts w:ascii="Times New Roman" w:hAnsi="Times New Roman" w:cs="Times New Roman"/>
         </w:rPr>
+        <w:lastRenderedPageBreak/>
         <w:t>In 20</w:t>
       </w:r>
       <w:r>
         <w:rPr>
           <w:rFonts w:ascii="Times New Roman" w:hAnsi="Times New Roman" w:cs="Times New Roman"/>
         </w:rPr>
-        <w:t>17</w:t>
+        <w:t>16</w:t>
       </w:r>
       <w:r>
         <w:rPr>
@@ -1592,13 +1346,19 @@
         <w:rPr>
           <w:rFonts w:ascii="Times New Roman" w:hAnsi="Times New Roman" w:cs="Times New Roman"/>
         </w:rPr>
-        <w:t>8</w:t>
-      </w:r>
-      <w:r>
-        <w:rPr>
-          <w:rFonts w:ascii="Times New Roman" w:hAnsi="Times New Roman" w:cs="Times New Roman"/>
-        </w:rPr>
-        <w:t xml:space="preserve"> hurricanes in the gulf</w:t>
+        <w:t>10</w:t>
+      </w:r>
+      <w:r>
+        <w:rPr>
+          <w:rFonts w:ascii="Times New Roman" w:hAnsi="Times New Roman" w:cs="Times New Roman"/>
+        </w:rPr>
+        <w:t xml:space="preserve"> </w:t>
+      </w:r>
+      <w:r>
+        <w:rPr>
+          <w:rFonts w:ascii="Times New Roman" w:hAnsi="Times New Roman" w:cs="Times New Roman"/>
+        </w:rPr>
+        <w:t>hurricanes in the gulf</w:t>
       </w:r>
     </w:p>
     <w:p>
@@ -1618,7 +1378,7 @@
         <w:rPr>
           <w:rFonts w:ascii="Times New Roman" w:hAnsi="Times New Roman" w:cs="Times New Roman"/>
         </w:rPr>
-        <w:t>18</w:t>
+        <w:t>17</w:t>
       </w:r>
       <w:r>
         <w:rPr>
@@ -1630,7 +1390,7 @@
         <w:rPr>
           <w:rFonts w:ascii="Times New Roman" w:hAnsi="Times New Roman" w:cs="Times New Roman"/>
         </w:rPr>
-        <w:t>4</w:t>
+        <w:t>11</w:t>
       </w:r>
       <w:r>
         <w:rPr>
@@ -1656,7 +1416,7 @@
         <w:rPr>
           <w:rFonts w:ascii="Times New Roman" w:hAnsi="Times New Roman" w:cs="Times New Roman"/>
         </w:rPr>
-        <w:t>19</w:t>
+        <w:t>18</w:t>
       </w:r>
       <w:r>
         <w:rPr>
@@ -1694,7 +1454,7 @@
         <w:rPr>
           <w:rFonts w:ascii="Times New Roman" w:hAnsi="Times New Roman" w:cs="Times New Roman"/>
         </w:rPr>
-        <w:t>20</w:t>
+        <w:t>19</w:t>
       </w:r>
       <w:r>
         <w:rPr>
@@ -1706,7 +1466,7 @@
         <w:rPr>
           <w:rFonts w:ascii="Times New Roman" w:hAnsi="Times New Roman" w:cs="Times New Roman"/>
         </w:rPr>
-        <w:t>16</w:t>
+        <w:t>10</w:t>
       </w:r>
       <w:r>
         <w:rPr>
@@ -1726,19 +1486,25 @@
         <w:rPr>
           <w:rFonts w:ascii="Times New Roman" w:hAnsi="Times New Roman" w:cs="Times New Roman"/>
         </w:rPr>
-        <w:t>In 202</w:t>
+        <w:t>In 20</w:t>
+      </w:r>
+      <w:r>
+        <w:rPr>
+          <w:rFonts w:ascii="Times New Roman" w:hAnsi="Times New Roman" w:cs="Times New Roman"/>
+        </w:rPr>
+        <w:t>20</w:t>
+      </w:r>
+      <w:r>
+        <w:rPr>
+          <w:rFonts w:ascii="Times New Roman" w:hAnsi="Times New Roman" w:cs="Times New Roman"/>
+        </w:rPr>
+        <w:t xml:space="preserve">, there were only </w:t>
       </w:r>
       <w:r>
         <w:rPr>
           <w:rFonts w:ascii="Times New Roman" w:hAnsi="Times New Roman" w:cs="Times New Roman"/>
         </w:rPr>
         <w:t>1</w:t>
-      </w:r>
-      <w:r>
-        <w:rPr>
-          <w:rFonts w:ascii="Times New Roman" w:hAnsi="Times New Roman" w:cs="Times New Roman"/>
-        </w:rPr>
-        <w:t xml:space="preserve">, there were only </w:t>
       </w:r>
       <w:r>
         <w:rPr>
@@ -1770,7 +1536,7 @@
         <w:rPr>
           <w:rFonts w:ascii="Times New Roman" w:hAnsi="Times New Roman" w:cs="Times New Roman"/>
         </w:rPr>
-        <w:t>2</w:t>
+        <w:t>1</w:t>
       </w:r>
       <w:r>
         <w:rPr>
@@ -1782,7 +1548,7 @@
         <w:rPr>
           <w:rFonts w:ascii="Times New Roman" w:hAnsi="Times New Roman" w:cs="Times New Roman"/>
         </w:rPr>
-        <w:t>8</w:t>
+        <w:t>12</w:t>
       </w:r>
       <w:r>
         <w:rPr>
@@ -1808,7 +1574,7 @@
         <w:rPr>
           <w:rFonts w:ascii="Times New Roman" w:hAnsi="Times New Roman" w:cs="Times New Roman"/>
         </w:rPr>
-        <w:t>3</w:t>
+        <w:t>2</w:t>
       </w:r>
       <w:r>
         <w:rPr>
@@ -1820,7 +1586,7 @@
         <w:rPr>
           <w:rFonts w:ascii="Times New Roman" w:hAnsi="Times New Roman" w:cs="Times New Roman"/>
         </w:rPr>
-        <w:t>4</w:t>
+        <w:t>9</w:t>
       </w:r>
       <w:r>
         <w:rPr>
@@ -1846,6 +1612,44 @@
         <w:rPr>
           <w:rFonts w:ascii="Times New Roman" w:hAnsi="Times New Roman" w:cs="Times New Roman"/>
         </w:rPr>
+        <w:t>3</w:t>
+      </w:r>
+      <w:r>
+        <w:rPr>
+          <w:rFonts w:ascii="Times New Roman" w:hAnsi="Times New Roman" w:cs="Times New Roman"/>
+        </w:rPr>
+        <w:t xml:space="preserve">, there were only </w:t>
+      </w:r>
+      <w:r>
+        <w:rPr>
+          <w:rFonts w:ascii="Times New Roman" w:hAnsi="Times New Roman" w:cs="Times New Roman"/>
+        </w:rPr>
+        <w:t>7</w:t>
+      </w:r>
+      <w:r>
+        <w:rPr>
+          <w:rFonts w:ascii="Times New Roman" w:hAnsi="Times New Roman" w:cs="Times New Roman"/>
+        </w:rPr>
+        <w:t xml:space="preserve"> hurricanes in the gulf</w:t>
+      </w:r>
+    </w:p>
+    <w:p>
+      <w:pPr>
+        <w:spacing w:line="240" w:lineRule="auto"/>
+        <w:rPr>
+          <w:rFonts w:ascii="Times New Roman" w:hAnsi="Times New Roman" w:cs="Times New Roman"/>
+        </w:rPr>
+      </w:pPr>
+      <w:r>
+        <w:rPr>
+          <w:rFonts w:ascii="Times New Roman" w:hAnsi="Times New Roman" w:cs="Times New Roman"/>
+        </w:rPr>
+        <w:t>In 202</w:t>
+      </w:r>
+      <w:r>
+        <w:rPr>
+          <w:rFonts w:ascii="Times New Roman" w:hAnsi="Times New Roman" w:cs="Times New Roman"/>
+        </w:rPr>
         <w:t>4</w:t>
       </w:r>
       <w:r>
@@ -1858,7 +1662,7 @@
         <w:rPr>
           <w:rFonts w:ascii="Times New Roman" w:hAnsi="Times New Roman" w:cs="Times New Roman"/>
         </w:rPr>
-        <w:t>8</w:t>
+        <w:t>9</w:t>
       </w:r>
       <w:r>
         <w:rPr>
@@ -3353,15 +3157,9 @@
 <file path=customXml/itemProps3.xml><?xml version="1.0" encoding="utf-8"?>
 <ds:datastoreItem xmlns:ds="http://schemas.openxmlformats.org/officeDocument/2006/customXml" ds:itemID="{5A5D855C-DCE3-46CF-BC3D-5396A25EB8F2}">
   <ds:schemaRefs>
-    <ds:schemaRef ds:uri="http://schemas.openxmlformats.org/package/2006/metadata/core-properties"/>
-    <ds:schemaRef ds:uri="http://purl.org/dc/terms/"/>
-    <ds:schemaRef ds:uri="http://www.w3.org/XML/1998/namespace"/>
-    <ds:schemaRef ds:uri="http://schemas.microsoft.com/office/2006/documentManagement/types"/>
-    <ds:schemaRef ds:uri="http://purl.org/dc/elements/1.1/"/>
-    <ds:schemaRef ds:uri="http://purl.org/dc/dcmitype/"/>
+    <ds:schemaRef ds:uri="http://schemas.microsoft.com/office/2006/metadata/properties"/>
+    <ds:schemaRef ds:uri="http://schemas.microsoft.com/office/infopath/2007/PartnerControls"/>
     <ds:schemaRef ds:uri="dbc7a216-df38-4c6f-aa58-5a2da8971598"/>
-    <ds:schemaRef ds:uri="http://schemas.microsoft.com/office/infopath/2007/PartnerControls"/>
-    <ds:schemaRef ds:uri="http://schemas.microsoft.com/office/2006/metadata/properties"/>
   </ds:schemaRefs>
 </ds:datastoreItem>
 </file>
</xml_diff>